<commit_message>
fixed back button checkout, changed some tests
</commit_message>
<xml_diff>
--- a/Docs/Online store - details.docx
+++ b/Docs/Online store - details.docx
@@ -500,7 +500,15 @@
           <w:szCs w:val="24"/>
           <w:lang w:val="en-US"/>
         </w:rPr>
-        <w:t>- check off</w:t>
+        <w:t xml:space="preserve">- check </w:t>
+      </w:r>
+      <w:r>
+        <w:rPr>
+          <w:sz w:val="24"/>
+          <w:szCs w:val="24"/>
+          <w:lang w:val="en-US"/>
+        </w:rPr>
+        <w:t>out</w:t>
       </w:r>
     </w:p>
     <w:p>
@@ -930,6 +938,23 @@
     <w:p>
       <w:pPr>
         <w:rPr>
+          <w:sz w:val="24"/>
+          <w:szCs w:val="24"/>
+          <w:lang w:val="en-US"/>
+        </w:rPr>
+      </w:pPr>
+      <w:r>
+        <w:rPr>
+          <w:sz w:val="24"/>
+          <w:szCs w:val="24"/>
+          <w:lang w:val="en-US"/>
+        </w:rPr>
+        <w:t>- there is adaptive design (phone) for user</w:t>
+      </w:r>
+    </w:p>
+    <w:p>
+      <w:pPr>
+        <w:rPr>
           <w:b/>
           <w:bCs/>
           <w:sz w:val="28"/>
@@ -1598,6 +1623,7 @@
           <w:szCs w:val="28"/>
           <w:lang w:val="en-US"/>
         </w:rPr>
+        <w:lastRenderedPageBreak/>
         <w:t>Opportunity to register and login (for more convenient product management)</w:t>
       </w:r>
     </w:p>
@@ -1615,7 +1641,6 @@
           <w:szCs w:val="28"/>
           <w:lang w:val="en-US"/>
         </w:rPr>
-        <w:lastRenderedPageBreak/>
         <w:t>Scenario (for admin):</w:t>
       </w:r>
     </w:p>

</xml_diff>